<commit_message>
fix printing of statement for recEmptyStack (topic 8)
</commit_message>
<xml_diff>
--- a/212033J_AdditionalFeature/writeup.docx
+++ b/212033J_AdditionalFeature/writeup.docx
@@ -182,7 +182,14 @@
           <w:sz w:val="32"/>
           <w:szCs w:val="32"/>
         </w:rPr>
-        <w:t>Sort Caesar in small caps</w:t>
+        <w:t xml:space="preserve">Accept </w:t>
+      </w:r>
+      <w:r>
+        <w:rPr>
+          <w:sz w:val="32"/>
+          <w:szCs w:val="32"/>
+        </w:rPr>
+        <w:t>small caps</w:t>
       </w:r>
     </w:p>
     <w:p>
@@ -202,6 +209,13 @@
           <w:sz w:val="32"/>
           <w:szCs w:val="32"/>
         </w:rPr>
+        <w:t xml:space="preserve">Accept </w:t>
+      </w:r>
+      <w:r>
+        <w:rPr>
+          <w:sz w:val="32"/>
+          <w:szCs w:val="32"/>
+        </w:rPr>
         <w:t>Mix caps</w:t>
       </w:r>
     </w:p>
@@ -377,7 +391,7 @@
           <w:szCs w:val="32"/>
           <w:u w:val="single"/>
         </w:rPr>
-        <w:t>Tree</w:t>
+        <w:t>Queue</w:t>
       </w:r>
     </w:p>
     <w:p>
@@ -397,7 +411,27 @@
           <w:sz w:val="32"/>
           <w:szCs w:val="32"/>
         </w:rPr>
-        <w:t>Print out Binary Tree</w:t>
+        <w:t xml:space="preserve">Expand the circular array queue </w:t>
+      </w:r>
+    </w:p>
+    <w:p>
+      <w:pPr>
+        <w:pStyle w:val="ListParagraph"/>
+        <w:numPr>
+          <w:ilvl w:val="1"/>
+          <w:numId w:val="1"/>
+        </w:numPr>
+        <w:rPr>
+          <w:sz w:val="32"/>
+          <w:szCs w:val="32"/>
+        </w:rPr>
+      </w:pPr>
+      <w:r>
+        <w:rPr>
+          <w:sz w:val="32"/>
+          <w:szCs w:val="32"/>
+        </w:rPr>
+        <w:t>Multiplying the size of array by 2</w:t>
       </w:r>
     </w:p>
     <w:p>

</xml_diff>

<commit_message>
insertion sort: sort in both ascending and descending
</commit_message>
<xml_diff>
--- a/212033J_AdditionalFeature/writeup.docx
+++ b/212033J_AdditionalFeature/writeup.docx
@@ -45,6 +45,94 @@
           <w:szCs w:val="32"/>
         </w:rPr>
         <w:t>IT2153-01</w:t>
+      </w:r>
+    </w:p>
+    <w:p>
+      <w:pPr>
+        <w:rPr>
+          <w:b/>
+          <w:bCs/>
+          <w:sz w:val="32"/>
+          <w:szCs w:val="32"/>
+          <w:u w:val="single"/>
+        </w:rPr>
+      </w:pPr>
+      <w:r>
+        <w:rPr>
+          <w:b/>
+          <w:bCs/>
+          <w:sz w:val="32"/>
+          <w:szCs w:val="32"/>
+          <w:u w:val="single"/>
+        </w:rPr>
+        <w:t>Topic 5: Recursion</w:t>
+      </w:r>
+    </w:p>
+    <w:p>
+      <w:pPr>
+        <w:pStyle w:val="ListParagraph"/>
+        <w:numPr>
+          <w:ilvl w:val="0"/>
+          <w:numId w:val="2"/>
+        </w:numPr>
+        <w:rPr>
+          <w:sz w:val="32"/>
+          <w:szCs w:val="32"/>
+        </w:rPr>
+      </w:pPr>
+      <w:r>
+        <w:rPr>
+          <w:sz w:val="32"/>
+          <w:szCs w:val="32"/>
+        </w:rPr>
+        <w:t xml:space="preserve">Tutorial </w:t>
+      </w:r>
+    </w:p>
+    <w:p>
+      <w:pPr>
+        <w:pStyle w:val="ListParagraph"/>
+        <w:numPr>
+          <w:ilvl w:val="1"/>
+          <w:numId w:val="2"/>
+        </w:numPr>
+        <w:rPr>
+          <w:sz w:val="32"/>
+          <w:szCs w:val="32"/>
+        </w:rPr>
+      </w:pPr>
+      <w:r>
+        <w:rPr>
+          <w:sz w:val="32"/>
+          <w:szCs w:val="32"/>
+        </w:rPr>
+        <w:t>For Question 3, another method for checking if a number is palindrome.</w:t>
+      </w:r>
+    </w:p>
+    <w:p>
+      <w:pPr>
+        <w:pStyle w:val="ListParagraph"/>
+        <w:numPr>
+          <w:ilvl w:val="1"/>
+          <w:numId w:val="2"/>
+        </w:numPr>
+        <w:rPr>
+          <w:sz w:val="32"/>
+          <w:szCs w:val="32"/>
+        </w:rPr>
+      </w:pPr>
+      <w:r>
+        <w:rPr>
+          <w:sz w:val="32"/>
+          <w:szCs w:val="32"/>
+        </w:rPr>
+        <w:t xml:space="preserve">*only works for numbers as it involves dividing </w:t>
+      </w:r>
+      <w:r>
+        <w:rPr>
+          <w:sz w:val="32"/>
+          <w:szCs w:val="32"/>
+        </w:rPr>
+        <w:t>the number by 10 to find the place value.</w:t>
       </w:r>
     </w:p>
     <w:p>
@@ -411,6 +499,7 @@
           <w:sz w:val="32"/>
           <w:szCs w:val="32"/>
         </w:rPr>
+        <w:lastRenderedPageBreak/>
         <w:t xml:space="preserve">Expand the circular array queue </w:t>
       </w:r>
     </w:p>
@@ -495,6 +584,118 @@
 <file path=word/numbering.xml><?xml version="1.0" encoding="utf-8"?>
 <w:numbering xmlns:wpc="http://schemas.microsoft.com/office/word/2010/wordprocessingCanvas" xmlns:cx="http://schemas.microsoft.com/office/drawing/2014/chartex" xmlns:cx1="http://schemas.microsoft.com/office/drawing/2015/9/8/chartex" xmlns:cx2="http://schemas.microsoft.com/office/drawing/2015/10/21/chartex" xmlns:cx3="http://schemas.microsoft.com/office/drawing/2016/5/9/chartex" xmlns:cx4="http://schemas.microsoft.com/office/drawing/2016/5/10/chartex" xmlns:cx5="http://schemas.microsoft.com/office/drawing/2016/5/11/chartex" xmlns:cx6="http://schemas.microsoft.com/office/drawing/2016/5/12/chartex" xmlns:cx7="http://schemas.microsoft.com/office/drawing/2016/5/13/chartex" xmlns:cx8="http://schemas.microsoft.com/office/drawing/2016/5/14/chartex" xmlns:mc="http://schemas.openxmlformats.org/markup-compatibility/2006" xmlns:aink="http://schemas.microsoft.com/office/drawing/2016/ink" xmlns:am3d="http://schemas.microsoft.com/office/drawing/2017/model3d" xmlns:o="urn:schemas-microsoft-com:office:office" xmlns:oel="http://schemas.microsoft.com/office/2019/extlst" xmlns:r="http://schemas.openxmlformats.org/officeDocument/2006/relationships" xmlns:m="http://schemas.openxmlformats.org/officeDocument/2006/math" xmlns:v="urn:schemas-microsoft-com:vml" xmlns:wp14="http://schemas.microsoft.com/office/word/2010/wordprocessingDrawing" xmlns:wp="http://schemas.openxmlformats.org/drawingml/2006/wordprocessingDrawing" xmlns:w10="urn:schemas-microsoft-com:office:word" xmlns:w="http://schemas.openxmlformats.org/wordprocessingml/2006/main" xmlns:w14="http://schemas.microsoft.com/office/word/2010/wordml" xmlns:w15="http://schemas.microsoft.com/office/word/2012/wordml" xmlns:w16cex="http://schemas.microsoft.com/office/word/2018/wordml/cex" xmlns:w16cid="http://schemas.microsoft.com/office/word/2016/wordml/cid" xmlns:w16="http://schemas.microsoft.com/office/word/2018/wordml" xmlns:w16sdtdh="http://schemas.microsoft.com/office/word/2020/wordml/sdtdatahash" xmlns:w16se="http://schemas.microsoft.com/office/word/2015/wordml/symex" xmlns:wpg="http://schemas.microsoft.com/office/word/2010/wordprocessingGroup" xmlns:wpi="http://schemas.microsoft.com/office/word/2010/wordprocessingInk" xmlns:wne="http://schemas.microsoft.com/office/word/2006/wordml" xmlns:wps="http://schemas.microsoft.com/office/word/2010/wordprocessingShape" mc:Ignorable="w14 w15 w16se w16cid w16 w16cex w16sdtdh wp14">
   <w:abstractNum w:abstractNumId="0" w15:restartNumberingAfterBreak="0">
+    <w:nsid w:val="06A64833"/>
+    <w:multiLevelType w:val="hybridMultilevel"/>
+    <w:tmpl w:val="723E4D68"/>
+    <w:lvl w:ilvl="0" w:tplc="EA1E3480">
+      <w:numFmt w:val="bullet"/>
+      <w:lvlText w:val=""/>
+      <w:lvlJc w:val="left"/>
+      <w:pPr>
+        <w:ind w:left="720" w:hanging="360"/>
+      </w:pPr>
+      <w:rPr>
+        <w:rFonts w:ascii="Symbol" w:eastAsiaTheme="minorEastAsia" w:hAnsi="Symbol" w:cstheme="minorBidi" w:hint="default"/>
+      </w:rPr>
+    </w:lvl>
+    <w:lvl w:ilvl="1" w:tplc="48090003">
+      <w:start w:val="1"/>
+      <w:numFmt w:val="bullet"/>
+      <w:lvlText w:val="o"/>
+      <w:lvlJc w:val="left"/>
+      <w:pPr>
+        <w:ind w:left="1440" w:hanging="360"/>
+      </w:pPr>
+      <w:rPr>
+        <w:rFonts w:ascii="Courier New" w:hAnsi="Courier New" w:cs="Courier New" w:hint="default"/>
+      </w:rPr>
+    </w:lvl>
+    <w:lvl w:ilvl="2" w:tplc="48090005" w:tentative="1">
+      <w:start w:val="1"/>
+      <w:numFmt w:val="bullet"/>
+      <w:lvlText w:val=""/>
+      <w:lvlJc w:val="left"/>
+      <w:pPr>
+        <w:ind w:left="2160" w:hanging="360"/>
+      </w:pPr>
+      <w:rPr>
+        <w:rFonts w:ascii="Wingdings" w:hAnsi="Wingdings" w:hint="default"/>
+      </w:rPr>
+    </w:lvl>
+    <w:lvl w:ilvl="3" w:tplc="48090001" w:tentative="1">
+      <w:start w:val="1"/>
+      <w:numFmt w:val="bullet"/>
+      <w:lvlText w:val=""/>
+      <w:lvlJc w:val="left"/>
+      <w:pPr>
+        <w:ind w:left="2880" w:hanging="360"/>
+      </w:pPr>
+      <w:rPr>
+        <w:rFonts w:ascii="Symbol" w:hAnsi="Symbol" w:hint="default"/>
+      </w:rPr>
+    </w:lvl>
+    <w:lvl w:ilvl="4" w:tplc="48090003" w:tentative="1">
+      <w:start w:val="1"/>
+      <w:numFmt w:val="bullet"/>
+      <w:lvlText w:val="o"/>
+      <w:lvlJc w:val="left"/>
+      <w:pPr>
+        <w:ind w:left="3600" w:hanging="360"/>
+      </w:pPr>
+      <w:rPr>
+        <w:rFonts w:ascii="Courier New" w:hAnsi="Courier New" w:cs="Courier New" w:hint="default"/>
+      </w:rPr>
+    </w:lvl>
+    <w:lvl w:ilvl="5" w:tplc="48090005" w:tentative="1">
+      <w:start w:val="1"/>
+      <w:numFmt w:val="bullet"/>
+      <w:lvlText w:val=""/>
+      <w:lvlJc w:val="left"/>
+      <w:pPr>
+        <w:ind w:left="4320" w:hanging="360"/>
+      </w:pPr>
+      <w:rPr>
+        <w:rFonts w:ascii="Wingdings" w:hAnsi="Wingdings" w:hint="default"/>
+      </w:rPr>
+    </w:lvl>
+    <w:lvl w:ilvl="6" w:tplc="48090001" w:tentative="1">
+      <w:start w:val="1"/>
+      <w:numFmt w:val="bullet"/>
+      <w:lvlText w:val=""/>
+      <w:lvlJc w:val="left"/>
+      <w:pPr>
+        <w:ind w:left="5040" w:hanging="360"/>
+      </w:pPr>
+      <w:rPr>
+        <w:rFonts w:ascii="Symbol" w:hAnsi="Symbol" w:hint="default"/>
+      </w:rPr>
+    </w:lvl>
+    <w:lvl w:ilvl="7" w:tplc="48090003" w:tentative="1">
+      <w:start w:val="1"/>
+      <w:numFmt w:val="bullet"/>
+      <w:lvlText w:val="o"/>
+      <w:lvlJc w:val="left"/>
+      <w:pPr>
+        <w:ind w:left="5760" w:hanging="360"/>
+      </w:pPr>
+      <w:rPr>
+        <w:rFonts w:ascii="Courier New" w:hAnsi="Courier New" w:cs="Courier New" w:hint="default"/>
+      </w:rPr>
+    </w:lvl>
+    <w:lvl w:ilvl="8" w:tplc="48090005" w:tentative="1">
+      <w:start w:val="1"/>
+      <w:numFmt w:val="bullet"/>
+      <w:lvlText w:val=""/>
+      <w:lvlJc w:val="left"/>
+      <w:pPr>
+        <w:ind w:left="6480" w:hanging="360"/>
+      </w:pPr>
+      <w:rPr>
+        <w:rFonts w:ascii="Wingdings" w:hAnsi="Wingdings" w:hint="default"/>
+      </w:rPr>
+    </w:lvl>
+  </w:abstractNum>
+  <w:abstractNum w:abstractNumId="1" w15:restartNumberingAfterBreak="0">
     <w:nsid w:val="7EE74A20"/>
     <w:multiLevelType w:val="hybridMultilevel"/>
     <w:tmpl w:val="96EAFC18"/>
@@ -607,6 +808,9 @@
     </w:lvl>
   </w:abstractNum>
   <w:num w:numId="1" w16cid:durableId="1132166831">
+    <w:abstractNumId w:val="1"/>
+  </w:num>
+  <w:num w:numId="2" w16cid:durableId="1590583478">
     <w:abstractNumId w:val="0"/>
   </w:num>
 </w:numbering>

</xml_diff>

<commit_message>
changing of file names
</commit_message>
<xml_diff>
--- a/212033J_AdditionalFeature/writeup.docx
+++ b/212033J_AdditionalFeature/writeup.docx
@@ -65,6 +65,107 @@
           <w:szCs w:val="32"/>
           <w:u w:val="single"/>
         </w:rPr>
+        <w:t xml:space="preserve">Topic 4: Sort </w:t>
+      </w:r>
+    </w:p>
+    <w:p>
+      <w:pPr>
+        <w:pStyle w:val="ListParagraph"/>
+        <w:numPr>
+          <w:ilvl w:val="0"/>
+          <w:numId w:val="3"/>
+        </w:numPr>
+        <w:rPr>
+          <w:sz w:val="32"/>
+          <w:szCs w:val="32"/>
+        </w:rPr>
+      </w:pPr>
+      <w:r>
+        <w:rPr>
+          <w:sz w:val="32"/>
+          <w:szCs w:val="32"/>
+        </w:rPr>
+        <w:t xml:space="preserve">Practical </w:t>
+      </w:r>
+    </w:p>
+    <w:p>
+      <w:pPr>
+        <w:pStyle w:val="ListParagraph"/>
+        <w:numPr>
+          <w:ilvl w:val="1"/>
+          <w:numId w:val="3"/>
+        </w:numPr>
+        <w:rPr>
+          <w:sz w:val="32"/>
+          <w:szCs w:val="32"/>
+        </w:rPr>
+      </w:pPr>
+      <w:r>
+        <w:rPr>
+          <w:sz w:val="32"/>
+          <w:szCs w:val="32"/>
+        </w:rPr>
+        <w:t xml:space="preserve">For insertion sort, I implemented the sorting to be in both ascending and descending. </w:t>
+      </w:r>
+    </w:p>
+    <w:p>
+      <w:pPr>
+        <w:rPr>
+          <w:sz w:val="32"/>
+          <w:szCs w:val="32"/>
+        </w:rPr>
+      </w:pPr>
+      <w:r>
+        <w:rPr>
+          <w:sz w:val="32"/>
+          <w:szCs w:val="32"/>
+        </w:rPr>
+        <w:t>This is useful as it gives a wider range of inputs.</w:t>
+      </w:r>
+    </w:p>
+    <w:p>
+      <w:pPr>
+        <w:rPr>
+          <w:sz w:val="32"/>
+          <w:szCs w:val="32"/>
+          <w:u w:val="single"/>
+        </w:rPr>
+      </w:pPr>
+      <w:r>
+        <w:rPr>
+          <w:sz w:val="32"/>
+          <w:szCs w:val="32"/>
+          <w:u w:val="single"/>
+        </w:rPr>
+        <w:t>Difficulty: Easy</w:t>
+      </w:r>
+    </w:p>
+    <w:p>
+      <w:pPr>
+        <w:rPr>
+          <w:sz w:val="32"/>
+          <w:szCs w:val="32"/>
+        </w:rPr>
+      </w:pPr>
+    </w:p>
+    <w:p>
+      <w:pPr>
+        <w:rPr>
+          <w:b/>
+          <w:bCs/>
+          <w:sz w:val="32"/>
+          <w:szCs w:val="32"/>
+          <w:u w:val="single"/>
+        </w:rPr>
+      </w:pPr>
+      <w:r>
+        <w:rPr>
+          <w:b/>
+          <w:bCs/>
+          <w:sz w:val="32"/>
+          <w:szCs w:val="32"/>
+          <w:u w:val="single"/>
+        </w:rPr>
         <w:t>Topic 5: Recursion</w:t>
       </w:r>
     </w:p>
@@ -142,6 +243,38 @@
           <w:szCs w:val="32"/>
         </w:rPr>
       </w:pPr>
+      <w:r>
+        <w:rPr>
+          <w:sz w:val="32"/>
+          <w:szCs w:val="32"/>
+        </w:rPr>
+        <w:t xml:space="preserve">By checking numbers with their respective values, it provides a understanding of checking if a number is palindrome. </w:t>
+      </w:r>
+    </w:p>
+    <w:p>
+      <w:pPr>
+        <w:rPr>
+          <w:sz w:val="32"/>
+          <w:szCs w:val="32"/>
+          <w:u w:val="single"/>
+        </w:rPr>
+      </w:pPr>
+      <w:r>
+        <w:rPr>
+          <w:sz w:val="32"/>
+          <w:szCs w:val="32"/>
+          <w:u w:val="single"/>
+        </w:rPr>
+        <w:t>Difficulty level: Hard</w:t>
+      </w:r>
+    </w:p>
+    <w:p>
+      <w:pPr>
+        <w:rPr>
+          <w:sz w:val="32"/>
+          <w:szCs w:val="32"/>
+        </w:rPr>
+      </w:pPr>
     </w:p>
     <w:p>
       <w:pPr>
@@ -211,6 +344,39 @@
           <w:szCs w:val="32"/>
         </w:rPr>
       </w:pPr>
+      <w:r>
+        <w:rPr>
+          <w:sz w:val="32"/>
+          <w:szCs w:val="32"/>
+        </w:rPr>
+        <w:t xml:space="preserve">Median is calculated by comparing each value in the array list. By implementing the median to be the pivot, it increases the efficiency of the sorting process. </w:t>
+      </w:r>
+    </w:p>
+    <w:p>
+      <w:pPr>
+        <w:rPr>
+          <w:sz w:val="32"/>
+          <w:szCs w:val="32"/>
+          <w:u w:val="single"/>
+        </w:rPr>
+      </w:pPr>
+      <w:r>
+        <w:rPr>
+          <w:sz w:val="32"/>
+          <w:szCs w:val="32"/>
+          <w:u w:val="single"/>
+        </w:rPr>
+        <w:lastRenderedPageBreak/>
+        <w:t>Difficulty level: Hard</w:t>
+      </w:r>
+    </w:p>
+    <w:p>
+      <w:pPr>
+        <w:rPr>
+          <w:sz w:val="32"/>
+          <w:szCs w:val="32"/>
+        </w:rPr>
+      </w:pPr>
     </w:p>
     <w:p>
       <w:pPr>
@@ -284,6 +450,28 @@
       <w:pPr>
         <w:pStyle w:val="ListParagraph"/>
         <w:numPr>
+          <w:ilvl w:val="2"/>
+          <w:numId w:val="1"/>
+        </w:numPr>
+        <w:rPr>
+          <w:sz w:val="32"/>
+          <w:szCs w:val="32"/>
+          <w:u w:val="single"/>
+        </w:rPr>
+      </w:pPr>
+      <w:r>
+        <w:rPr>
+          <w:sz w:val="32"/>
+          <w:szCs w:val="32"/>
+          <w:u w:val="single"/>
+        </w:rPr>
+        <w:t>Difficulty level: Medium</w:t>
+      </w:r>
+    </w:p>
+    <w:p>
+      <w:pPr>
+        <w:pStyle w:val="ListParagraph"/>
+        <w:numPr>
           <w:ilvl w:val="1"/>
           <w:numId w:val="1"/>
         </w:numPr>
@@ -309,6 +497,43 @@
     </w:p>
     <w:p>
       <w:pPr>
+        <w:pStyle w:val="ListParagraph"/>
+        <w:numPr>
+          <w:ilvl w:val="2"/>
+          <w:numId w:val="1"/>
+        </w:numPr>
+        <w:rPr>
+          <w:sz w:val="32"/>
+          <w:szCs w:val="32"/>
+          <w:u w:val="single"/>
+        </w:rPr>
+      </w:pPr>
+      <w:r>
+        <w:rPr>
+          <w:sz w:val="32"/>
+          <w:szCs w:val="32"/>
+          <w:u w:val="single"/>
+        </w:rPr>
+        <w:t>Difficulty level: Medium-Hard</w:t>
+      </w:r>
+    </w:p>
+    <w:p>
+      <w:pPr>
+        <w:rPr>
+          <w:sz w:val="32"/>
+          <w:szCs w:val="32"/>
+        </w:rPr>
+      </w:pPr>
+      <w:r>
+        <w:rPr>
+          <w:sz w:val="32"/>
+          <w:szCs w:val="32"/>
+        </w:rPr>
+        <w:t xml:space="preserve">Accepting small caps and mix caps allows a larger range of input, and also increases the ‘security’ of the Caesar encryption. </w:t>
+      </w:r>
+    </w:p>
+    <w:p>
+      <w:pPr>
         <w:rPr>
           <w:sz w:val="32"/>
           <w:szCs w:val="32"/>
@@ -387,6 +612,36 @@
       <w:pPr>
         <w:pStyle w:val="ListParagraph"/>
         <w:numPr>
+          <w:ilvl w:val="2"/>
+          <w:numId w:val="1"/>
+        </w:numPr>
+        <w:rPr>
+          <w:sz w:val="32"/>
+          <w:szCs w:val="32"/>
+          <w:u w:val="single"/>
+        </w:rPr>
+      </w:pPr>
+      <w:r>
+        <w:rPr>
+          <w:sz w:val="32"/>
+          <w:szCs w:val="32"/>
+          <w:u w:val="single"/>
+        </w:rPr>
+        <w:t xml:space="preserve">Difficulty level: </w:t>
+      </w:r>
+      <w:r>
+        <w:rPr>
+          <w:sz w:val="32"/>
+          <w:szCs w:val="32"/>
+          <w:u w:val="single"/>
+        </w:rPr>
+        <w:t>Medium</w:t>
+      </w:r>
+    </w:p>
+    <w:p>
+      <w:pPr>
+        <w:pStyle w:val="ListParagraph"/>
+        <w:numPr>
           <w:ilvl w:val="1"/>
           <w:numId w:val="1"/>
         </w:numPr>
@@ -407,6 +662,36 @@
       <w:pPr>
         <w:pStyle w:val="ListParagraph"/>
         <w:numPr>
+          <w:ilvl w:val="2"/>
+          <w:numId w:val="1"/>
+        </w:numPr>
+        <w:rPr>
+          <w:sz w:val="32"/>
+          <w:szCs w:val="32"/>
+          <w:u w:val="single"/>
+        </w:rPr>
+      </w:pPr>
+      <w:r>
+        <w:rPr>
+          <w:sz w:val="32"/>
+          <w:szCs w:val="32"/>
+          <w:u w:val="single"/>
+        </w:rPr>
+        <w:t xml:space="preserve">Difficulty level: </w:t>
+      </w:r>
+      <w:r>
+        <w:rPr>
+          <w:sz w:val="32"/>
+          <w:szCs w:val="32"/>
+          <w:u w:val="single"/>
+        </w:rPr>
+        <w:t>Medium</w:t>
+      </w:r>
+    </w:p>
+    <w:p>
+      <w:pPr>
+        <w:pStyle w:val="ListParagraph"/>
+        <w:numPr>
           <w:ilvl w:val="1"/>
           <w:numId w:val="1"/>
         </w:numPr>
@@ -425,6 +710,94 @@
     </w:p>
     <w:p>
       <w:pPr>
+        <w:pStyle w:val="ListParagraph"/>
+        <w:numPr>
+          <w:ilvl w:val="2"/>
+          <w:numId w:val="1"/>
+        </w:numPr>
+        <w:rPr>
+          <w:sz w:val="32"/>
+          <w:szCs w:val="32"/>
+          <w:u w:val="single"/>
+        </w:rPr>
+      </w:pPr>
+      <w:r>
+        <w:rPr>
+          <w:sz w:val="32"/>
+          <w:szCs w:val="32"/>
+          <w:u w:val="single"/>
+        </w:rPr>
+        <w:t>Difficulty level: Hard</w:t>
+      </w:r>
+    </w:p>
+    <w:p>
+      <w:pPr>
+        <w:rPr>
+          <w:sz w:val="32"/>
+          <w:szCs w:val="32"/>
+        </w:rPr>
+      </w:pPr>
+      <w:r>
+        <w:rPr>
+          <w:sz w:val="32"/>
+          <w:szCs w:val="32"/>
+        </w:rPr>
+        <w:t>By accepting modular, it accepts another form of implementation of the equation.</w:t>
+      </w:r>
+    </w:p>
+    <w:p>
+      <w:pPr>
+        <w:rPr>
+          <w:sz w:val="32"/>
+          <w:szCs w:val="32"/>
+        </w:rPr>
+      </w:pPr>
+      <w:r>
+        <w:rPr>
+          <w:sz w:val="32"/>
+          <w:szCs w:val="32"/>
+        </w:rPr>
+        <w:t>When 0 is inputted for division or modular equations, it returns an prompt saying that ‘Numbers cannot be divided/modular by 0’, as it will return an DivisionByZero error.</w:t>
+      </w:r>
+    </w:p>
+    <w:p>
+      <w:pPr>
+        <w:rPr>
+          <w:sz w:val="32"/>
+          <w:szCs w:val="32"/>
+        </w:rPr>
+      </w:pPr>
+      <w:r>
+        <w:rPr>
+          <w:sz w:val="32"/>
+          <w:szCs w:val="32"/>
+        </w:rPr>
+        <w:t>Another enhancement I implemented would be to accept an equation in its prefix form (found in Topic8/Practical/</w:t>
+      </w:r>
+      <w:r>
+        <w:rPr>
+          <w:sz w:val="32"/>
+          <w:szCs w:val="32"/>
+        </w:rPr>
+        <w:t>qn2_prefix.py</w:t>
+      </w:r>
+      <w:r>
+        <w:rPr>
+          <w:sz w:val="32"/>
+          <w:szCs w:val="32"/>
+        </w:rPr>
+        <w:t>)</w:t>
+      </w:r>
+      <w:r>
+        <w:rPr>
+          <w:sz w:val="32"/>
+          <w:szCs w:val="32"/>
+        </w:rPr>
+        <w:t xml:space="preserve">. This is implemented by reversing the stack when it is first passed in, and then evaluating the equation afterwards. </w:t>
+      </w:r>
+    </w:p>
+    <w:p>
+      <w:pPr>
         <w:rPr>
           <w:sz w:val="32"/>
           <w:szCs w:val="32"/>
@@ -459,7 +832,7 @@
           <w:szCs w:val="32"/>
           <w:u w:val="single"/>
         </w:rPr>
-        <w:t>10</w:t>
+        <w:t>9</w:t>
       </w:r>
       <w:r>
         <w:rPr>
@@ -499,7 +872,6 @@
           <w:sz w:val="32"/>
           <w:szCs w:val="32"/>
         </w:rPr>
-        <w:lastRenderedPageBreak/>
         <w:t xml:space="preserve">Expand the circular array queue </w:t>
       </w:r>
     </w:p>
@@ -513,14 +885,163 @@
         <w:rPr>
           <w:sz w:val="32"/>
           <w:szCs w:val="32"/>
-        </w:rPr>
-      </w:pPr>
-      <w:r>
-        <w:rPr>
-          <w:sz w:val="32"/>
-          <w:szCs w:val="32"/>
+          <w:u w:val="single"/>
+        </w:rPr>
+      </w:pPr>
+      <w:r>
+        <w:rPr>
+          <w:sz w:val="32"/>
+          <w:szCs w:val="32"/>
+          <w:u w:val="single"/>
         </w:rPr>
         <w:t>Multiplying the size of array by 2</w:t>
+      </w:r>
+    </w:p>
+    <w:p>
+      <w:pPr>
+        <w:rPr>
+          <w:sz w:val="32"/>
+          <w:szCs w:val="32"/>
+        </w:rPr>
+      </w:pPr>
+      <w:r>
+        <w:rPr>
+          <w:sz w:val="32"/>
+          <w:szCs w:val="32"/>
+        </w:rPr>
+        <w:t xml:space="preserve">I chose to expand my circular array queue by multiplying by 2 as it is more efficient than adding a fixed number to its maxSize of the array. </w:t>
+      </w:r>
+    </w:p>
+    <w:p>
+      <w:pPr>
+        <w:rPr>
+          <w:sz w:val="32"/>
+          <w:szCs w:val="32"/>
+          <w:u w:val="single"/>
+        </w:rPr>
+      </w:pPr>
+      <w:r>
+        <w:rPr>
+          <w:sz w:val="32"/>
+          <w:szCs w:val="32"/>
+          <w:u w:val="single"/>
+        </w:rPr>
+        <w:t>Difficulty level: Hard</w:t>
+      </w:r>
+    </w:p>
+    <w:p>
+      <w:pPr>
+        <w:rPr>
+          <w:sz w:val="32"/>
+          <w:szCs w:val="32"/>
+        </w:rPr>
+      </w:pPr>
+    </w:p>
+    <w:p>
+      <w:pPr>
+        <w:rPr>
+          <w:b/>
+          <w:bCs/>
+          <w:sz w:val="32"/>
+          <w:szCs w:val="32"/>
+          <w:u w:val="single"/>
+        </w:rPr>
+      </w:pPr>
+      <w:r>
+        <w:rPr>
+          <w:b/>
+          <w:bCs/>
+          <w:sz w:val="32"/>
+          <w:szCs w:val="32"/>
+          <w:u w:val="single"/>
+        </w:rPr>
+        <w:t>Topic 10: Tree</w:t>
+      </w:r>
+    </w:p>
+    <w:p>
+      <w:pPr>
+        <w:pStyle w:val="ListParagraph"/>
+        <w:numPr>
+          <w:ilvl w:val="0"/>
+          <w:numId w:val="1"/>
+        </w:numPr>
+        <w:rPr>
+          <w:sz w:val="32"/>
+          <w:szCs w:val="32"/>
+        </w:rPr>
+      </w:pPr>
+      <w:r>
+        <w:rPr>
+          <w:sz w:val="32"/>
+          <w:szCs w:val="32"/>
+        </w:rPr>
+        <w:t>Practical</w:t>
+      </w:r>
+    </w:p>
+    <w:p>
+      <w:pPr>
+        <w:pStyle w:val="ListParagraph"/>
+        <w:numPr>
+          <w:ilvl w:val="1"/>
+          <w:numId w:val="1"/>
+        </w:numPr>
+        <w:rPr>
+          <w:sz w:val="32"/>
+          <w:szCs w:val="32"/>
+        </w:rPr>
+      </w:pPr>
+      <w:r>
+        <w:rPr>
+          <w:sz w:val="32"/>
+          <w:szCs w:val="32"/>
+        </w:rPr>
+        <w:t>Printing out the binary search tree</w:t>
+      </w:r>
+    </w:p>
+    <w:p>
+      <w:pPr>
+        <w:rPr>
+          <w:sz w:val="32"/>
+          <w:szCs w:val="32"/>
+        </w:rPr>
+      </w:pPr>
+      <w:r>
+        <w:rPr>
+          <w:sz w:val="32"/>
+          <w:szCs w:val="32"/>
+        </w:rPr>
+        <w:t xml:space="preserve">Printing binary search tree in vertical format. </w:t>
+      </w:r>
+      <w:r>
+        <w:rPr>
+          <w:sz w:val="32"/>
+          <w:szCs w:val="32"/>
+        </w:rPr>
+        <w:t xml:space="preserve"> </w:t>
+      </w:r>
+      <w:r>
+        <w:rPr>
+          <w:sz w:val="32"/>
+          <w:szCs w:val="32"/>
+        </w:rPr>
+        <w:t xml:space="preserve">This is useful as it provides a clear visualization of the binary tree. </w:t>
+      </w:r>
+    </w:p>
+    <w:p>
+      <w:pPr>
+        <w:rPr>
+          <w:sz w:val="32"/>
+          <w:szCs w:val="32"/>
+          <w:u w:val="single"/>
+        </w:rPr>
+      </w:pPr>
+      <w:r>
+        <w:rPr>
+          <w:sz w:val="32"/>
+          <w:szCs w:val="32"/>
+          <w:u w:val="single"/>
+        </w:rPr>
+        <w:t xml:space="preserve">Difficulty level: Hard </w:t>
       </w:r>
     </w:p>
     <w:p>
@@ -560,7 +1081,7 @@
           <w:szCs w:val="36"/>
           <w:u w:val="single"/>
         </w:rPr>
-        <w:t>7</w:t>
+        <w:t>10</w:t>
       </w:r>
     </w:p>
     <w:p>
@@ -696,6 +1217,118 @@
     </w:lvl>
   </w:abstractNum>
   <w:abstractNum w:abstractNumId="1" w15:restartNumberingAfterBreak="0">
+    <w:nsid w:val="54DE179B"/>
+    <w:multiLevelType w:val="hybridMultilevel"/>
+    <w:tmpl w:val="1CAC4306"/>
+    <w:lvl w:ilvl="0" w:tplc="3BDA732E">
+      <w:numFmt w:val="bullet"/>
+      <w:lvlText w:val=""/>
+      <w:lvlJc w:val="left"/>
+      <w:pPr>
+        <w:ind w:left="720" w:hanging="360"/>
+      </w:pPr>
+      <w:rPr>
+        <w:rFonts w:ascii="Symbol" w:eastAsiaTheme="minorEastAsia" w:hAnsi="Symbol" w:cstheme="minorBidi" w:hint="default"/>
+      </w:rPr>
+    </w:lvl>
+    <w:lvl w:ilvl="1" w:tplc="48090003">
+      <w:start w:val="1"/>
+      <w:numFmt w:val="bullet"/>
+      <w:lvlText w:val="o"/>
+      <w:lvlJc w:val="left"/>
+      <w:pPr>
+        <w:ind w:left="1440" w:hanging="360"/>
+      </w:pPr>
+      <w:rPr>
+        <w:rFonts w:ascii="Courier New" w:hAnsi="Courier New" w:cs="Courier New" w:hint="default"/>
+      </w:rPr>
+    </w:lvl>
+    <w:lvl w:ilvl="2" w:tplc="48090005" w:tentative="1">
+      <w:start w:val="1"/>
+      <w:numFmt w:val="bullet"/>
+      <w:lvlText w:val=""/>
+      <w:lvlJc w:val="left"/>
+      <w:pPr>
+        <w:ind w:left="2160" w:hanging="360"/>
+      </w:pPr>
+      <w:rPr>
+        <w:rFonts w:ascii="Wingdings" w:hAnsi="Wingdings" w:hint="default"/>
+      </w:rPr>
+    </w:lvl>
+    <w:lvl w:ilvl="3" w:tplc="48090001" w:tentative="1">
+      <w:start w:val="1"/>
+      <w:numFmt w:val="bullet"/>
+      <w:lvlText w:val=""/>
+      <w:lvlJc w:val="left"/>
+      <w:pPr>
+        <w:ind w:left="2880" w:hanging="360"/>
+      </w:pPr>
+      <w:rPr>
+        <w:rFonts w:ascii="Symbol" w:hAnsi="Symbol" w:hint="default"/>
+      </w:rPr>
+    </w:lvl>
+    <w:lvl w:ilvl="4" w:tplc="48090003" w:tentative="1">
+      <w:start w:val="1"/>
+      <w:numFmt w:val="bullet"/>
+      <w:lvlText w:val="o"/>
+      <w:lvlJc w:val="left"/>
+      <w:pPr>
+        <w:ind w:left="3600" w:hanging="360"/>
+      </w:pPr>
+      <w:rPr>
+        <w:rFonts w:ascii="Courier New" w:hAnsi="Courier New" w:cs="Courier New" w:hint="default"/>
+      </w:rPr>
+    </w:lvl>
+    <w:lvl w:ilvl="5" w:tplc="48090005" w:tentative="1">
+      <w:start w:val="1"/>
+      <w:numFmt w:val="bullet"/>
+      <w:lvlText w:val=""/>
+      <w:lvlJc w:val="left"/>
+      <w:pPr>
+        <w:ind w:left="4320" w:hanging="360"/>
+      </w:pPr>
+      <w:rPr>
+        <w:rFonts w:ascii="Wingdings" w:hAnsi="Wingdings" w:hint="default"/>
+      </w:rPr>
+    </w:lvl>
+    <w:lvl w:ilvl="6" w:tplc="48090001" w:tentative="1">
+      <w:start w:val="1"/>
+      <w:numFmt w:val="bullet"/>
+      <w:lvlText w:val=""/>
+      <w:lvlJc w:val="left"/>
+      <w:pPr>
+        <w:ind w:left="5040" w:hanging="360"/>
+      </w:pPr>
+      <w:rPr>
+        <w:rFonts w:ascii="Symbol" w:hAnsi="Symbol" w:hint="default"/>
+      </w:rPr>
+    </w:lvl>
+    <w:lvl w:ilvl="7" w:tplc="48090003" w:tentative="1">
+      <w:start w:val="1"/>
+      <w:numFmt w:val="bullet"/>
+      <w:lvlText w:val="o"/>
+      <w:lvlJc w:val="left"/>
+      <w:pPr>
+        <w:ind w:left="5760" w:hanging="360"/>
+      </w:pPr>
+      <w:rPr>
+        <w:rFonts w:ascii="Courier New" w:hAnsi="Courier New" w:cs="Courier New" w:hint="default"/>
+      </w:rPr>
+    </w:lvl>
+    <w:lvl w:ilvl="8" w:tplc="48090005" w:tentative="1">
+      <w:start w:val="1"/>
+      <w:numFmt w:val="bullet"/>
+      <w:lvlText w:val=""/>
+      <w:lvlJc w:val="left"/>
+      <w:pPr>
+        <w:ind w:left="6480" w:hanging="360"/>
+      </w:pPr>
+      <w:rPr>
+        <w:rFonts w:ascii="Wingdings" w:hAnsi="Wingdings" w:hint="default"/>
+      </w:rPr>
+    </w:lvl>
+  </w:abstractNum>
+  <w:abstractNum w:abstractNumId="2" w15:restartNumberingAfterBreak="0">
     <w:nsid w:val="7EE74A20"/>
     <w:multiLevelType w:val="hybridMultilevel"/>
     <w:tmpl w:val="96EAFC18"/>
@@ -722,7 +1355,7 @@
         <w:rFonts w:ascii="Courier New" w:hAnsi="Courier New" w:cs="Courier New" w:hint="default"/>
       </w:rPr>
     </w:lvl>
-    <w:lvl w:ilvl="2" w:tplc="48090005" w:tentative="1">
+    <w:lvl w:ilvl="2" w:tplc="48090005">
       <w:start w:val="1"/>
       <w:numFmt w:val="bullet"/>
       <w:lvlText w:val=""/>
@@ -808,10 +1441,13 @@
     </w:lvl>
   </w:abstractNum>
   <w:num w:numId="1" w16cid:durableId="1132166831">
-    <w:abstractNumId w:val="1"/>
+    <w:abstractNumId w:val="2"/>
   </w:num>
   <w:num w:numId="2" w16cid:durableId="1590583478">
     <w:abstractNumId w:val="0"/>
+  </w:num>
+  <w:num w:numId="3" w16cid:durableId="1800103766">
+    <w:abstractNumId w:val="1"/>
   </w:num>
 </w:numbering>
 </file>

</xml_diff>

<commit_message>
final commit before submitting
</commit_message>
<xml_diff>
--- a/212033J_AdditionalFeature/writeup.docx
+++ b/212033J_AdditionalFeature/writeup.docx
@@ -110,34 +110,126 @@
     </w:p>
     <w:p>
       <w:pPr>
-        <w:rPr>
-          <w:sz w:val="32"/>
-          <w:szCs w:val="32"/>
-        </w:rPr>
-      </w:pPr>
-      <w:r>
-        <w:rPr>
-          <w:sz w:val="32"/>
-          <w:szCs w:val="32"/>
-        </w:rPr>
-        <w:t>This is useful as it gives a wider range of inputs.</w:t>
-      </w:r>
-    </w:p>
-    <w:p>
-      <w:pPr>
-        <w:rPr>
-          <w:sz w:val="32"/>
-          <w:szCs w:val="32"/>
-          <w:u w:val="single"/>
-        </w:rPr>
-      </w:pPr>
-      <w:r>
-        <w:rPr>
-          <w:sz w:val="32"/>
-          <w:szCs w:val="32"/>
-          <w:u w:val="single"/>
-        </w:rPr>
-        <w:t>Difficulty: Easy</w:t>
+        <w:pStyle w:val="ListParagraph"/>
+        <w:numPr>
+          <w:ilvl w:val="1"/>
+          <w:numId w:val="3"/>
+        </w:numPr>
+        <w:rPr>
+          <w:sz w:val="32"/>
+          <w:szCs w:val="32"/>
+        </w:rPr>
+      </w:pPr>
+      <w:r>
+        <w:rPr>
+          <w:sz w:val="32"/>
+          <w:szCs w:val="32"/>
+        </w:rPr>
+        <w:t>Difficulty: easy</w:t>
+      </w:r>
+    </w:p>
+    <w:p>
+      <w:pPr>
+        <w:pStyle w:val="ListParagraph"/>
+        <w:numPr>
+          <w:ilvl w:val="0"/>
+          <w:numId w:val="3"/>
+        </w:numPr>
+        <w:rPr>
+          <w:sz w:val="32"/>
+          <w:szCs w:val="32"/>
+        </w:rPr>
+      </w:pPr>
+      <w:r>
+        <w:rPr>
+          <w:sz w:val="32"/>
+          <w:szCs w:val="32"/>
+        </w:rPr>
+        <w:t>Practical</w:t>
+      </w:r>
+    </w:p>
+    <w:p>
+      <w:pPr>
+        <w:pStyle w:val="ListParagraph"/>
+        <w:numPr>
+          <w:ilvl w:val="1"/>
+          <w:numId w:val="3"/>
+        </w:numPr>
+        <w:rPr>
+          <w:sz w:val="32"/>
+          <w:szCs w:val="32"/>
+        </w:rPr>
+      </w:pPr>
+      <w:r>
+        <w:rPr>
+          <w:sz w:val="32"/>
+          <w:szCs w:val="32"/>
+        </w:rPr>
+        <w:t xml:space="preserve">For flowers.py, I implemented the sorting process using functional programming. </w:t>
+      </w:r>
+    </w:p>
+    <w:p>
+      <w:pPr>
+        <w:pStyle w:val="ListParagraph"/>
+        <w:numPr>
+          <w:ilvl w:val="1"/>
+          <w:numId w:val="3"/>
+        </w:numPr>
+        <w:rPr>
+          <w:sz w:val="32"/>
+          <w:szCs w:val="32"/>
+        </w:rPr>
+      </w:pPr>
+      <w:r>
+        <w:rPr>
+          <w:sz w:val="32"/>
+          <w:szCs w:val="32"/>
+        </w:rPr>
+        <w:t>Difficulty: medium</w:t>
+      </w:r>
+    </w:p>
+    <w:p>
+      <w:pPr>
+        <w:rPr>
+          <w:sz w:val="32"/>
+          <w:szCs w:val="32"/>
+        </w:rPr>
+      </w:pPr>
+      <w:r>
+        <w:rPr>
+          <w:sz w:val="32"/>
+          <w:szCs w:val="32"/>
+        </w:rPr>
+        <w:t xml:space="preserve">Implementing sorting in both ascending and descending </w:t>
+      </w:r>
+      <w:r>
+        <w:rPr>
+          <w:sz w:val="32"/>
+          <w:szCs w:val="32"/>
+        </w:rPr>
+        <w:t>is useful as it gives a wider range of inputs.</w:t>
+      </w:r>
+    </w:p>
+    <w:p>
+      <w:pPr>
+        <w:rPr>
+          <w:sz w:val="32"/>
+          <w:szCs w:val="32"/>
+        </w:rPr>
+      </w:pPr>
+      <w:r>
+        <w:rPr>
+          <w:sz w:val="32"/>
+          <w:szCs w:val="32"/>
+        </w:rPr>
+        <w:t>Implementing the solution using functional programming shortens the code</w:t>
+      </w:r>
+      <w:r>
+        <w:rPr>
+          <w:sz w:val="32"/>
+          <w:szCs w:val="32"/>
+        </w:rPr>
+        <w:t>.</w:t>
       </w:r>
     </w:p>
     <w:p>
@@ -314,6 +406,7 @@
           <w:sz w:val="32"/>
           <w:szCs w:val="32"/>
         </w:rPr>
+        <w:lastRenderedPageBreak/>
         <w:t>Quick sort</w:t>
       </w:r>
     </w:p>
@@ -366,7 +459,6 @@
           <w:szCs w:val="32"/>
           <w:u w:val="single"/>
         </w:rPr>
-        <w:lastRenderedPageBreak/>
         <w:t>Difficulty level: Hard</w:t>
       </w:r>
     </w:p>
@@ -698,14 +790,15 @@
         <w:rPr>
           <w:sz w:val="32"/>
           <w:szCs w:val="32"/>
-        </w:rPr>
-      </w:pPr>
-      <w:r>
-        <w:rPr>
-          <w:sz w:val="32"/>
-          <w:szCs w:val="32"/>
-        </w:rPr>
-        <w:t>Implement it in prefix way</w:t>
+          <w:u w:val="single"/>
+        </w:rPr>
+      </w:pPr>
+      <w:r>
+        <w:rPr>
+          <w:sz w:val="32"/>
+          <w:szCs w:val="32"/>
+        </w:rPr>
+        <w:t xml:space="preserve">Prefix evaluation way </w:t>
       </w:r>
     </w:p>
     <w:p>
@@ -757,6 +850,7 @@
           <w:sz w:val="32"/>
           <w:szCs w:val="32"/>
         </w:rPr>
+        <w:lastRenderedPageBreak/>
         <w:t>When 0 is inputted for division or modular equations, it returns an prompt saying that ‘Numbers cannot be divided/modular by 0’, as it will return an DivisionByZero error.</w:t>
       </w:r>
     </w:p>
@@ -1081,7 +1175,17 @@
           <w:szCs w:val="36"/>
           <w:u w:val="single"/>
         </w:rPr>
-        <w:t>10</w:t>
+        <w:t>1</w:t>
+      </w:r>
+      <w:r>
+        <w:rPr>
+          <w:b/>
+          <w:bCs/>
+          <w:sz w:val="36"/>
+          <w:szCs w:val="36"/>
+          <w:u w:val="single"/>
+        </w:rPr>
+        <w:t>1</w:t>
       </w:r>
     </w:p>
     <w:p>

</xml_diff>